<commit_message>
Signed-off-by: Philip Filippenko <philip.filippenko@students.ittralee.ie>
</commit_message>
<xml_diff>
--- a/PhilipFilippenkoCA2/DataAnalyticsReport.docx
+++ b/PhilipFilippenkoCA2/DataAnalyticsReport.docx
@@ -9,7 +9,13 @@
         <w:ind w:left="-119" w:right="-136" w:firstLine="119"/>
       </w:pPr>
       <w:r>
-        <w:t>Continual Assessment (20XX</w:t>
+        <w:t>Continual Assessment (20</w:t>
+      </w:r>
+      <w:r>
+        <w:rPr>
+          <w:lang w:val="ru-RU"/>
+        </w:rPr>
+        <w:t>25</w:t>
       </w:r>
       <w:r>
         <w:t>)</w:t>
@@ -472,25 +478,7 @@
         <w:pStyle w:val="Els-body-text"/>
       </w:pPr>
       <w:r>
-        <w:t>The Literature Review… surveys publications (books, journals and</w:t>
-      </w:r>
-      <w:r>
-        <w:t xml:space="preserve"> </w:t>
-      </w:r>
-      <w:r>
-        <w:t>sometimes conference papers) on work that has already been done on</w:t>
-      </w:r>
-      <w:r>
-        <w:t xml:space="preserve"> </w:t>
-      </w:r>
-      <w:r>
-        <w:t>the topic of your report. It should only include studies that have direct</w:t>
-      </w:r>
-      <w:r>
-        <w:t xml:space="preserve"> </w:t>
-      </w:r>
-      <w:r>
-        <w:t>relevance to your research.</w:t>
+        <w:t>The Literature Review… surveys publications (books, journals and sometimes conference papers) on work that has already been done on the topic of your report. It should only include studies that have direct relevance to your research.</w:t>
       </w:r>
     </w:p>
     <w:p>
@@ -503,19 +491,7 @@
         <w:pStyle w:val="Els-body-text"/>
       </w:pPr>
       <w:r>
-        <w:t>Introduce your review by explaining how you went about finding your</w:t>
-      </w:r>
-      <w:r>
-        <w:t xml:space="preserve"> </w:t>
-      </w:r>
-      <w:r>
-        <w:t>materials, and any clear trends in research that have emerged. Group</w:t>
-      </w:r>
-      <w:r>
-        <w:t xml:space="preserve"> </w:t>
-      </w:r>
-      <w:r>
-        <w:t xml:space="preserve">your texts </w:t>
+        <w:t xml:space="preserve">Introduce your review by explaining how you went about finding your materials, and any clear trends in research that have emerged. Group your texts </w:t>
       </w:r>
       <w:proofErr w:type="gramStart"/>
       <w:r>
@@ -523,25 +499,7 @@
       </w:r>
       <w:proofErr w:type="gramEnd"/>
       <w:r>
-        <w:t xml:space="preserve"> themes. Write about each theme as a separate section,</w:t>
-      </w:r>
-      <w:r>
-        <w:t xml:space="preserve"> </w:t>
-      </w:r>
-      <w:r>
-        <w:t>giving a critical summary of each piece of work, and showing its</w:t>
-      </w:r>
-      <w:r>
-        <w:t xml:space="preserve"> </w:t>
-      </w:r>
-      <w:r>
-        <w:t>relevance to your research. Conclude with how the review has informed</w:t>
-      </w:r>
-      <w:r>
-        <w:t xml:space="preserve"> </w:t>
-      </w:r>
-      <w:r>
-        <w:t xml:space="preserve">your research (things you’ll be building on, gaps you’ll be filling </w:t>
+        <w:t xml:space="preserve"> themes. Write about each theme as a separate section, giving a critical summary of each piece of work, and showing its relevance to your research. Conclude with how the review has informed your research (things you’ll be building on, gaps you’ll be filling </w:t>
       </w:r>
       <w:proofErr w:type="spellStart"/>
       <w:r>
@@ -587,146 +545,65 @@
         <w:pStyle w:val="Els-body-text"/>
       </w:pPr>
       <w:r>
-        <w:t>The Methods… should be written in such a way that a reader could</w:t>
+        <w:t xml:space="preserve">The Methods… should be written in such a way that a reader could replicate the research you have done. State clearly how you carried out your investigation. Explain why you chose this </w:t>
+      </w:r>
+      <w:proofErr w:type="gramStart"/>
+      <w:r>
+        <w:t>particular method</w:t>
+      </w:r>
+      <w:proofErr w:type="gramEnd"/>
+      <w:r>
+        <w:t xml:space="preserve"> (questionnaires, focus group, experimental procedure </w:t>
+      </w:r>
+      <w:proofErr w:type="spellStart"/>
+      <w:r>
+        <w:t>etc</w:t>
+      </w:r>
+      <w:proofErr w:type="spellEnd"/>
+      <w:r>
+        <w:t>). Include techniques and any equipment you used. If there were participants in your research, who were they? How many? How were they selected?</w:t>
       </w:r>
       <w:r>
         <w:t xml:space="preserve"> </w:t>
       </w:r>
       <w:r>
-        <w:t>replicate the research you have done. State clearly how you carried out</w:t>
+        <w:t>Write this section concisely but thoroughly – Go through what you did</w:t>
       </w:r>
       <w:r>
         <w:t xml:space="preserve"> </w:t>
       </w:r>
       <w:r>
-        <w:t xml:space="preserve">your investigation. Explain why you chose this </w:t>
-      </w:r>
-      <w:proofErr w:type="gramStart"/>
-      <w:r>
-        <w:t>particular method</w:t>
-      </w:r>
-      <w:proofErr w:type="gramEnd"/>
+        <w:t>step by step, including everything that is relevant. You know what you</w:t>
+      </w:r>
       <w:r>
         <w:t xml:space="preserve"> </w:t>
       </w:r>
       <w:r>
-        <w:t xml:space="preserve">(questionnaires, focus group, experimental procedure </w:t>
+        <w:t>did, but could a reader follow your description?</w:t>
+      </w:r>
+    </w:p>
+    <w:p>
+      <w:pPr>
+        <w:pStyle w:val="Els-1storder-head"/>
+      </w:pPr>
+      <w:r>
+        <w:t>Results/Findings</w:t>
+      </w:r>
+    </w:p>
+    <w:p>
+      <w:pPr>
+        <w:pStyle w:val="Els-body-text"/>
+      </w:pPr>
+      <w:r>
+        <w:t xml:space="preserve">The Results/Data/Findings… this section has only one job, which is to present the findings of your research as simply as possible. Use the format that will achieve this most effectively: e.g. text, graphs, tables or diagrams. Don’t repeat the same information in two visual formats (e.g. a graph and a table). Label your graphs and tables clearly. Give each figure a title and describe in words what the figure demonstrates. Save your interpretation of the results for the Discussion section. For help with statistical analysis, try the </w:t>
       </w:r>
       <w:proofErr w:type="spellStart"/>
       <w:r>
-        <w:t>etc</w:t>
+        <w:t>Maths</w:t>
       </w:r>
       <w:proofErr w:type="spellEnd"/>
       <w:r>
-        <w:t>). Include</w:t>
-      </w:r>
-      <w:r>
-        <w:t xml:space="preserve"> </w:t>
-      </w:r>
-      <w:r>
-        <w:t>techniques and any equipment you used. If there were participants in</w:t>
-      </w:r>
-      <w:r>
-        <w:t xml:space="preserve"> </w:t>
-      </w:r>
-      <w:r>
-        <w:t>your research, who were they? How many? How were they selected?</w:t>
-      </w:r>
-      <w:r>
-        <w:t xml:space="preserve"> </w:t>
-      </w:r>
-      <w:r>
-        <w:t>Write this section concisely but thoroughly – Go through what you did</w:t>
-      </w:r>
-      <w:r>
-        <w:t xml:space="preserve"> </w:t>
-      </w:r>
-      <w:r>
-        <w:t>step by step, including everything that is relevant. You know what you</w:t>
-      </w:r>
-      <w:r>
-        <w:t xml:space="preserve"> </w:t>
-      </w:r>
-      <w:r>
-        <w:t>did, but could a reader follow your description?</w:t>
-      </w:r>
-    </w:p>
-    <w:p>
-      <w:pPr>
-        <w:pStyle w:val="Els-1storder-head"/>
-      </w:pPr>
-      <w:r>
-        <w:t>Results/Findings</w:t>
-      </w:r>
-    </w:p>
-    <w:p>
-      <w:pPr>
-        <w:pStyle w:val="Els-body-text"/>
-      </w:pPr>
-      <w:r>
-        <w:t>The Results/Data/Findings… this section has only one job, which</w:t>
-      </w:r>
-      <w:r>
-        <w:t xml:space="preserve"> </w:t>
-      </w:r>
-      <w:r>
-        <w:t>is to present the findings of your research as simply as possible. Use the</w:t>
-      </w:r>
-      <w:r>
-        <w:t xml:space="preserve"> </w:t>
-      </w:r>
-      <w:r>
-        <w:t>format that will achieve this most effectively: e.g. text, graphs, tables or</w:t>
-      </w:r>
-      <w:r>
-        <w:t xml:space="preserve"> </w:t>
-      </w:r>
-      <w:r>
-        <w:t>diagrams. Don’t repeat the same information in two visual formats (e.g. a</w:t>
-      </w:r>
-      <w:r>
-        <w:t xml:space="preserve"> </w:t>
-      </w:r>
-      <w:r>
-        <w:t>graph and a table).</w:t>
-      </w:r>
-      <w:r>
-        <w:t xml:space="preserve"> </w:t>
-      </w:r>
-      <w:r>
-        <w:t>Label your graphs and tables clearly. Give each figure a title and describe</w:t>
-      </w:r>
-      <w:r>
-        <w:t xml:space="preserve"> </w:t>
-      </w:r>
-      <w:r>
-        <w:t>in words what the figure demonstrates. Save your interpretation of the</w:t>
-      </w:r>
-      <w:r>
-        <w:t xml:space="preserve"> </w:t>
-      </w:r>
-      <w:r>
-        <w:t>results for the Discussion section. For help with statistical analysis, try</w:t>
-      </w:r>
-      <w:r>
-        <w:t xml:space="preserve"> </w:t>
-      </w:r>
-      <w:r>
-        <w:t xml:space="preserve">the </w:t>
-      </w:r>
-      <w:proofErr w:type="spellStart"/>
-      <w:r>
-        <w:t>Maths</w:t>
-      </w:r>
-      <w:proofErr w:type="spellEnd"/>
-      <w:r>
-        <w:t xml:space="preserve"> Support Centre www.reading.ac.uk/mathssupport/ or the</w:t>
-      </w:r>
-      <w:r>
-        <w:t xml:space="preserve"> </w:t>
-      </w:r>
-      <w:r>
-        <w:t xml:space="preserve">Statistical Advisory Service </w:t>
+        <w:t xml:space="preserve"> Support Centre www.reading.ac.uk/mathssupport/ or the Statistical Advisory Service </w:t>
       </w:r>
       <w:hyperlink r:id="rId7" w:history="1">
         <w:r>
@@ -754,93 +631,31 @@
         <w:pStyle w:val="Els-body-text"/>
       </w:pPr>
       <w:r>
-        <w:t>The Discussion… is probably the longest section. It brings everything</w:t>
-      </w:r>
-      <w:r>
-        <w:t xml:space="preserve"> </w:t>
-      </w:r>
-      <w:r>
-        <w:t>together, showing how your findings respond to the brief you explained</w:t>
-      </w:r>
-      <w:r>
-        <w:t xml:space="preserve"> </w:t>
-      </w:r>
-      <w:r>
-        <w:t>in your introduction and the previous research you surveyed in your</w:t>
-      </w:r>
-      <w:r>
-        <w:t xml:space="preserve"> </w:t>
-      </w:r>
-      <w:r>
-        <w:t xml:space="preserve">literature review. This is the place to mention </w:t>
+        <w:t>The Discussion… is probably the longest section. It brings everything together, showing how your findings respond to the brief you explained in your introduction and the previous research you surveyed in your literature review. This is the place to mention if there were any problems (e.g. your results were different from expectations, you couldn’t find important data, or you had to change your method or participants) and how they were, or could have been, solved.</w:t>
+      </w:r>
+    </w:p>
+    <w:p>
+      <w:pPr>
+        <w:pStyle w:val="Els-1storder-head"/>
+      </w:pPr>
+      <w:r>
+        <w:t>Conclusion</w:t>
+      </w:r>
+    </w:p>
+    <w:p>
+      <w:pPr>
+        <w:pStyle w:val="Els-body-text"/>
+      </w:pPr>
+      <w:r>
+        <w:t xml:space="preserve">The Conclusions… should be a short section with no new arguments or evidence. </w:t>
       </w:r>
       <w:proofErr w:type="gramStart"/>
       <w:r>
-        <w:t>if</w:t>
+        <w:t>Sum</w:t>
       </w:r>
       <w:proofErr w:type="gramEnd"/>
       <w:r>
-        <w:t xml:space="preserve"> there were any</w:t>
-      </w:r>
-      <w:r>
-        <w:t xml:space="preserve"> </w:t>
-      </w:r>
-      <w:r>
-        <w:t>problems (e.g. your results were different from expectations, you</w:t>
-      </w:r>
-      <w:r>
-        <w:t xml:space="preserve"> </w:t>
-      </w:r>
-      <w:r>
-        <w:t>couldn’t find important data, or you had to change your method or</w:t>
-      </w:r>
-      <w:r>
-        <w:t xml:space="preserve"> </w:t>
-      </w:r>
-      <w:r>
-        <w:t>participants) and how they were, or could have been, solved.</w:t>
-      </w:r>
-    </w:p>
-    <w:p>
-      <w:pPr>
-        <w:pStyle w:val="Els-1storder-head"/>
-      </w:pPr>
-      <w:r>
-        <w:t>Conclusion</w:t>
-      </w:r>
-    </w:p>
-    <w:p>
-      <w:pPr>
-        <w:pStyle w:val="Els-body-text"/>
-      </w:pPr>
-      <w:r>
-        <w:t>The Conclusions… should be a short section with no new arguments</w:t>
-      </w:r>
-      <w:r>
-        <w:t xml:space="preserve"> </w:t>
-      </w:r>
-      <w:r>
-        <w:t xml:space="preserve">or evidence. </w:t>
-      </w:r>
-      <w:proofErr w:type="gramStart"/>
-      <w:r>
-        <w:t>Sum</w:t>
-      </w:r>
-      <w:proofErr w:type="gramEnd"/>
-      <w:r>
-        <w:t xml:space="preserve"> up the main points of your research. How do they</w:t>
-      </w:r>
-      <w:r>
-        <w:t xml:space="preserve"> </w:t>
-      </w:r>
-      <w:r>
-        <w:t>answer the original brief for the work reported on? This section may also</w:t>
-      </w:r>
-      <w:r>
-        <w:t xml:space="preserve"> </w:t>
-      </w:r>
-      <w:r>
-        <w:t>include:</w:t>
+        <w:t xml:space="preserve"> up the main points of your research. How do they answer the original brief for the work reported on? This section may also include:</w:t>
       </w:r>
     </w:p>
     <w:p>
@@ -949,15 +764,7 @@
         </w:rPr>
       </w:pPr>
       <w:r>
-        <w:t xml:space="preserve">Please do not alter the formatting and style layouts which have been set up in this template document. As indicated in the template, </w:t>
-      </w:r>
-      <w:proofErr w:type="gramStart"/>
-      <w:r>
-        <w:t>papers</w:t>
-      </w:r>
-      <w:proofErr w:type="gramEnd"/>
-      <w:r>
-        <w:t xml:space="preserve"> should be prepared in single column format suitable for direct printing onto paper with trim size 192 x 262 mm. Do not number pages on the front. Leave a line clear between paragraphs. All the required style templates are provided in the file “MS Word Template” with the appropriate name supplied, e.g. choose 1. Els1st-order-head for your first order heading text, </w:t>
+        <w:t xml:space="preserve">Please do not alter the formatting and style layouts which have been set up in this template document. As indicated in the template, papers should be prepared in single column format suitable for direct printing onto paper with trim size 192 x 262 mm. Do not number pages on the front. Leave a line clear between paragraphs. All the required style templates are provided in the file “MS Word Template” with the appropriate name supplied, e.g. choose 1. Els1st-order-head for your first order heading text, </w:t>
       </w:r>
       <w:proofErr w:type="spellStart"/>
       <w:r>
@@ -1008,6 +815,14 @@
       <w:tblPr>
         <w:tblW w:w="0" w:type="auto"/>
         <w:jc w:val="center"/>
+        <w:tblBorders>
+          <w:top w:val="single" w:sz="4" w:space="0" w:color="auto"/>
+          <w:left w:val="single" w:sz="4" w:space="0" w:color="auto"/>
+          <w:bottom w:val="single" w:sz="4" w:space="0" w:color="auto"/>
+          <w:right w:val="single" w:sz="4" w:space="0" w:color="auto"/>
+          <w:insideH w:val="single" w:sz="4" w:space="0" w:color="auto"/>
+          <w:insideV w:val="single" w:sz="4" w:space="0" w:color="auto"/>
+        </w:tblBorders>
         <w:tblLook w:val="01E0" w:firstRow="1" w:lastRow="1" w:firstColumn="1" w:lastColumn="1" w:noHBand="0" w:noVBand="0"/>
       </w:tblPr>
       <w:tblGrid>
@@ -1022,10 +837,6 @@
         <w:tc>
           <w:tcPr>
             <w:tcW w:w="3291" w:type="dxa"/>
-            <w:tcBorders>
-              <w:top w:val="single" w:sz="4" w:space="0" w:color="auto"/>
-              <w:bottom w:val="single" w:sz="4" w:space="0" w:color="auto"/>
-            </w:tcBorders>
           </w:tcPr>
           <w:p>
             <w:pPr>
@@ -1039,10 +850,6 @@
         <w:tc>
           <w:tcPr>
             <w:tcW w:w="1450" w:type="dxa"/>
-            <w:tcBorders>
-              <w:top w:val="single" w:sz="4" w:space="0" w:color="auto"/>
-              <w:bottom w:val="single" w:sz="4" w:space="0" w:color="auto"/>
-            </w:tcBorders>
           </w:tcPr>
           <w:p>
             <w:pPr>
@@ -1065,10 +872,6 @@
         <w:tc>
           <w:tcPr>
             <w:tcW w:w="1450" w:type="dxa"/>
-            <w:tcBorders>
-              <w:top w:val="single" w:sz="4" w:space="0" w:color="auto"/>
-              <w:bottom w:val="single" w:sz="4" w:space="0" w:color="auto"/>
-            </w:tcBorders>
           </w:tcPr>
           <w:p>
             <w:pPr>
@@ -1097,56 +900,6 @@
         <w:tc>
           <w:tcPr>
             <w:tcW w:w="3291" w:type="dxa"/>
-            <w:tcBorders>
-              <w:top w:val="single" w:sz="4" w:space="0" w:color="auto"/>
-              <w:bottom w:val="single" w:sz="4" w:space="0" w:color="auto"/>
-            </w:tcBorders>
-          </w:tcPr>
-          <w:p>
-            <w:pPr>
-              <w:pStyle w:val="Els-table-text"/>
-            </w:pPr>
-          </w:p>
-        </w:tc>
-        <w:tc>
-          <w:tcPr>
-            <w:tcW w:w="1450" w:type="dxa"/>
-            <w:tcBorders>
-              <w:top w:val="single" w:sz="4" w:space="0" w:color="auto"/>
-              <w:bottom w:val="single" w:sz="4" w:space="0" w:color="auto"/>
-            </w:tcBorders>
-          </w:tcPr>
-          <w:p>
-            <w:pPr>
-              <w:pStyle w:val="Els-table-text"/>
-            </w:pPr>
-          </w:p>
-        </w:tc>
-        <w:tc>
-          <w:tcPr>
-            <w:tcW w:w="1450" w:type="dxa"/>
-            <w:tcBorders>
-              <w:top w:val="single" w:sz="4" w:space="0" w:color="auto"/>
-              <w:bottom w:val="single" w:sz="4" w:space="0" w:color="auto"/>
-            </w:tcBorders>
-          </w:tcPr>
-          <w:p>
-            <w:pPr>
-              <w:pStyle w:val="Els-table-text"/>
-            </w:pPr>
-          </w:p>
-        </w:tc>
-      </w:tr>
-      <w:tr>
-        <w:trPr>
-          <w:jc w:val="center"/>
-        </w:trPr>
-        <w:tc>
-          <w:tcPr>
-            <w:tcW w:w="3291" w:type="dxa"/>
-            <w:tcBorders>
-              <w:top w:val="single" w:sz="4" w:space="0" w:color="auto"/>
-            </w:tcBorders>
           </w:tcPr>
           <w:p>
             <w:pPr>
@@ -1160,9 +913,6 @@
         <w:tc>
           <w:tcPr>
             <w:tcW w:w="1450" w:type="dxa"/>
-            <w:tcBorders>
-              <w:top w:val="single" w:sz="4" w:space="0" w:color="auto"/>
-            </w:tcBorders>
           </w:tcPr>
           <w:p>
             <w:pPr>
@@ -1176,9 +926,6 @@
         <w:tc>
           <w:tcPr>
             <w:tcW w:w="1450" w:type="dxa"/>
-            <w:tcBorders>
-              <w:top w:val="single" w:sz="4" w:space="0" w:color="auto"/>
-            </w:tcBorders>
           </w:tcPr>
           <w:p>
             <w:pPr>
@@ -1241,13 +988,13 @@
         <w:tc>
           <w:tcPr>
             <w:tcW w:w="3291" w:type="dxa"/>
-            <w:tcBorders>
-              <w:bottom w:val="single" w:sz="4" w:space="0" w:color="auto"/>
-            </w:tcBorders>
           </w:tcPr>
           <w:p>
             <w:pPr>
               <w:pStyle w:val="Els-table-text"/>
+              <w:rPr>
+                <w:lang w:val="ru-RU"/>
+              </w:rPr>
             </w:pPr>
             <w:r>
               <w:t>And another entry</w:t>
@@ -1257,9 +1004,6 @@
         <w:tc>
           <w:tcPr>
             <w:tcW w:w="1450" w:type="dxa"/>
-            <w:tcBorders>
-              <w:bottom w:val="single" w:sz="4" w:space="0" w:color="auto"/>
-            </w:tcBorders>
           </w:tcPr>
           <w:p>
             <w:pPr>
@@ -1273,9 +1017,6 @@
         <w:tc>
           <w:tcPr>
             <w:tcW w:w="1450" w:type="dxa"/>
-            <w:tcBorders>
-              <w:bottom w:val="single" w:sz="4" w:space="0" w:color="auto"/>
-            </w:tcBorders>
           </w:tcPr>
           <w:p>
             <w:pPr>
@@ -1758,10 +1499,10 @@
             <v:path o:extrusionok="f" gradientshapeok="t" o:connecttype="rect"/>
             <o:lock v:ext="edit" aspectratio="t"/>
           </v:shapetype>
-          <v:shape id="_x0000_i1025" type="#_x0000_t75" style="width:165.75pt;height:53.6pt" o:ole="" o:allowoverlap="f">
+          <v:shape id="_x0000_i1025" type="#_x0000_t75" style="width:165.65pt;height:53.85pt" o:ole="" o:allowoverlap="f">
             <v:imagedata r:id="rId9" o:title=""/>
           </v:shape>
-          <o:OLEObject Type="Embed" ProgID="Equation.3" ShapeID="_x0000_i1025" DrawAspect="Content" ObjectID="_1823334417" r:id="rId10"/>
+          <o:OLEObject Type="Embed" ProgID="Equation.3" ShapeID="_x0000_i1025" DrawAspect="Content" ObjectID="_1824869931" r:id="rId10"/>
         </w:object>
       </w:r>
       <w:r>
@@ -1936,6 +1677,7 @@
           <w:rFonts w:eastAsia="Times New Roman"/>
           <w:lang w:val="en-IE" w:eastAsia="en-IE"/>
         </w:rPr>
+        <w:lastRenderedPageBreak/>
         <w:br/>
         <w:t xml:space="preserve">Perry, C., 2001. What health care assistants know about clean hands. </w:t>
       </w:r>

</xml_diff>